<commit_message>
cover letter JP corrections
</commit_message>
<xml_diff>
--- a/cover_letter.docx
+++ b/cover_letter.docx
@@ -329,7 +329,19 @@
         <w:rPr>
           <w:rFonts w:cs="Consolas"/>
         </w:rPr>
-        <w:t xml:space="preserve"> The List of Abbreviations was added as well. We added the Declarations heading as well as the stated missing parts.</w:t>
+        <w:t xml:space="preserve"> The List of Abbreviations was added as well. We added the Decla</w:t>
+      </w:r>
+      <w:r>
+        <w:rPr>
+          <w:rFonts w:cs="Consolas"/>
+        </w:rPr>
+        <w:t>rations heading as well as the requested</w:t>
+      </w:r>
+      <w:r>
+        <w:rPr>
+          <w:rFonts w:cs="Consolas"/>
+        </w:rPr>
+        <w:t xml:space="preserve"> missing parts.</w:t>
       </w:r>
     </w:p>
     <w:p>
@@ -636,31 +648,19 @@
         <w:rPr>
           <w:rFonts w:cs="Consolas"/>
         </w:rPr>
-        <w:t>“</w:t>
-      </w:r>
-      <w:r>
-        <w:rPr>
-          <w:rFonts w:cs="Consolas"/>
-        </w:rPr>
-        <w:t>Our aim was to overcome the drawbacks of the existing methods for visual analysis and comparison of configurations, which provide the users with traditional 3D view and exploration of individual configurations one-by-one.</w:t>
-      </w:r>
-      <w:r>
-        <w:rPr>
-          <w:rFonts w:cs="Consolas"/>
-        </w:rPr>
-        <w:t xml:space="preserve"> </w:t>
-      </w:r>
-      <w:r>
-        <w:rPr>
-          <w:rFonts w:cs="Consolas"/>
-        </w:rPr>
-        <w:t>Additionally, specialized techniques enabling to explore the content of the contact zone are completely missing. Therefore, our proposed solution provides the proteomic experts with information that was very hard or even impossible to get using these previously available methods.</w:t>
-      </w:r>
-      <w:r>
-        <w:rPr>
-          <w:rFonts w:cs="Consolas"/>
-        </w:rPr>
-        <w:t>”</w:t>
+        <w:t xml:space="preserve">“Our aim was to overcome the drawbacks of the existing methods for visual analysis and comparison of configurations, which provide the users </w:t>
+      </w:r>
+      <w:r>
+        <w:rPr>
+          <w:rFonts w:cs="Consolas"/>
+        </w:rPr>
+        <w:t xml:space="preserve">only </w:t>
+      </w:r>
+      <w:r>
+        <w:rPr>
+          <w:rFonts w:cs="Consolas"/>
+        </w:rPr>
+        <w:t>with traditional 3D view and exploration of individual configurations one-by-one. Additionally, specialized techniques enabling to explore the content of the contact zone are completely missing. Therefore, our proposed solution provides the proteomic experts with information that was very hard or even impossible to get using these previously available methods.”</w:t>
       </w:r>
     </w:p>
     <w:p>
@@ -1536,6 +1536,8 @@
           <w:rFonts w:cs="Consolas"/>
         </w:rPr>
       </w:pPr>
+      <w:bookmarkStart w:id="0" w:name="_GoBack"/>
+      <w:bookmarkEnd w:id="0"/>
     </w:p>
     <w:p>
       <w:pPr>
@@ -1777,24 +1779,20 @@
         <w:rPr>
           <w:rFonts w:cs="Consolas"/>
         </w:rPr>
-        <w:t xml:space="preserve">We were trying to demonstrate the usage of the tool in the Results and Discussion section where we showcase examples of three most </w:t>
-      </w:r>
-      <w:proofErr w:type="gramStart"/>
-      <w:r>
-        <w:rPr>
-          <w:rFonts w:cs="Consolas"/>
-        </w:rPr>
-        <w:t xml:space="preserve">typical </w:t>
-      </w:r>
-      <w:bookmarkStart w:id="0" w:name="_GoBack"/>
-      <w:bookmarkEnd w:id="0"/>
+        <w:t xml:space="preserve">We were trying to demonstrate the usage of the tool in the Results and Discussion section where we showcase examples of three most typical </w:t>
+      </w:r>
+      <w:r>
+        <w:rPr>
+          <w:rFonts w:cs="Consolas"/>
+        </w:rPr>
+        <w:t>protein-protein interaction modes</w:t>
+      </w:r>
       <w:r>
         <w:rPr>
           <w:rFonts w:cs="Consolas"/>
         </w:rPr>
         <w:t>.</w:t>
       </w:r>
-      <w:proofErr w:type="gramEnd"/>
     </w:p>
     <w:p>
       <w:pPr>
@@ -1843,7 +1841,19 @@
         <w:rPr>
           <w:rFonts w:cs="Consolas"/>
         </w:rPr>
-        <w:t xml:space="preserve">ng tools enables to explore and filter the configurations using additional specialized views. Our tool is based on the core of the CAVER Analyst application </w:t>
+        <w:t>ng tools enables to explore and filter the configurations using additional specialized views</w:t>
+      </w:r>
+      <w:r>
+        <w:rPr>
+          <w:rFonts w:cs="Consolas"/>
+        </w:rPr>
+        <w:t xml:space="preserve"> like Residue Matrix and Contact Zone Graph</w:t>
+      </w:r>
+      <w:r>
+        <w:rPr>
+          <w:rFonts w:cs="Consolas"/>
+        </w:rPr>
+        <w:t xml:space="preserve">. Our tool is based on the core of the CAVER Analyst application </w:t>
       </w:r>
       <w:r>
         <w:rPr>
@@ -1923,13 +1933,7 @@
         <w:rPr>
           <w:rFonts w:cs="Consolas"/>
         </w:rPr>
-        <w:t>K</w:t>
-      </w:r>
-      <w:r>
-        <w:rPr>
-          <w:rFonts w:cs="Consolas"/>
-        </w:rPr>
-        <w:t>ozlíková</w:t>
+        <w:t>Kozlíková</w:t>
       </w:r>
       <w:proofErr w:type="spellEnd"/>
       <w:r>
@@ -4930,7 +4934,7 @@
   <a:extraClrSchemeLst/>
   <a:extLst>
     <a:ext uri="{05A4C25C-085E-4340-85A3-A5531E510DB2}">
-      <thm15:themeFamily xmlns:thm15="http://schemas.microsoft.com/office/thememl/2012/main" xmlns="" name="Office Theme" id="{62F939B6-93AF-4DB8-9C6B-D6C7DFDC589F}" vid="{4A3C46E8-61CC-4603-A589-7422A47A8E4A}"/>
+      <thm15:themeFamily xmlns="" xmlns:thm15="http://schemas.microsoft.com/office/thememl/2012/main" name="Office Theme" id="{62F939B6-93AF-4DB8-9C6B-D6C7DFDC589F}" vid="{4A3C46E8-61CC-4603-A589-7422A47A8E4A}"/>
     </a:ext>
   </a:extLst>
 </a:theme>
@@ -4941,7 +4945,7 @@
 </file>
 
 <file path=customXml/itemProps1.xml><?xml version="1.0" encoding="utf-8"?>
-<ds:datastoreItem xmlns:ds="http://schemas.openxmlformats.org/officeDocument/2006/customXml" ds:itemID="{F6803A35-3A3E-457D-8D92-DE0770D8BD54}">
+<ds:datastoreItem xmlns:ds="http://schemas.openxmlformats.org/officeDocument/2006/customXml" ds:itemID="{A44EDEE5-FA7A-4D18-A8B9-2553B014AAB1}">
   <ds:schemaRefs>
     <ds:schemaRef ds:uri="http://schemas.openxmlformats.org/officeDocument/2006/bibliography"/>
   </ds:schemaRefs>

</xml_diff>

<commit_message>
cover letter + pdf
</commit_message>
<xml_diff>
--- a/cover_letter.docx
+++ b/cover_letter.docx
@@ -12,6 +12,9 @@
           <w:lang w:val="en-GB"/>
         </w:rPr>
       </w:pPr>
+      <w:bookmarkStart w:id="0" w:name="OLE_LINK4"/>
+      <w:bookmarkStart w:id="1" w:name="OLE_LINK5"/>
+      <w:bookmarkStart w:id="2" w:name="_GoBack"/>
       <w:r>
         <w:rPr>
           <w:b/>
@@ -128,13 +131,19 @@
         <w:t xml:space="preserve"> </w:t>
       </w:r>
       <w:r>
-        <w:t>3</w:t>
+        <w:t>2</w:t>
       </w:r>
       <w:r>
         <w:rPr>
           <w:vertAlign w:val="superscript"/>
         </w:rPr>
-        <w:t>rd</w:t>
+        <w:t>n</w:t>
+      </w:r>
+      <w:r>
+        <w:rPr>
+          <w:vertAlign w:val="superscript"/>
+        </w:rPr>
+        <w:t>d</w:t>
       </w:r>
       <w:r>
         <w:t>, 201</w:t>
@@ -201,7 +210,7 @@
     </w:p>
     <w:p>
       <w:pPr>
-        <w:pStyle w:val="Odstavecseseznamem"/>
+        <w:pStyle w:val="ListParagraph"/>
         <w:spacing w:after="0"/>
         <w:jc w:val="both"/>
         <w:rPr>
@@ -233,7 +242,7 @@
     </w:p>
     <w:p>
       <w:pPr>
-        <w:pStyle w:val="Odstavecseseznamem"/>
+        <w:pStyle w:val="ListParagraph"/>
         <w:spacing w:after="0"/>
         <w:jc w:val="both"/>
         <w:rPr>
@@ -255,7 +264,7 @@
     </w:p>
     <w:p>
       <w:pPr>
-        <w:pStyle w:val="Odstavecseseznamem"/>
+        <w:pStyle w:val="ListParagraph"/>
         <w:spacing w:after="0"/>
         <w:jc w:val="both"/>
         <w:rPr>
@@ -277,7 +286,7 @@
     </w:p>
     <w:p>
       <w:pPr>
-        <w:pStyle w:val="Odstavecseseznamem"/>
+        <w:pStyle w:val="ListParagraph"/>
         <w:spacing w:after="0"/>
         <w:jc w:val="both"/>
         <w:rPr>
@@ -299,20 +308,20 @@
     </w:p>
     <w:p>
       <w:pPr>
-        <w:pStyle w:val="Odstavecseseznamem"/>
-        <w:spacing w:after="0"/>
-        <w:jc w:val="both"/>
-        <w:rPr>
-          <w:rFonts w:ascii="Consolas" w:hAnsi="Consolas" w:cs="Consolas"/>
-          <w:i/>
-          <w:sz w:val="20"/>
-          <w:szCs w:val="20"/>
-        </w:rPr>
-      </w:pPr>
-    </w:p>
-    <w:p>
-      <w:pPr>
-        <w:pStyle w:val="Odstavecseseznamem"/>
+        <w:pStyle w:val="ListParagraph"/>
+        <w:spacing w:after="0"/>
+        <w:jc w:val="both"/>
+        <w:rPr>
+          <w:rFonts w:ascii="Consolas" w:hAnsi="Consolas" w:cs="Consolas"/>
+          <w:i/>
+          <w:sz w:val="20"/>
+          <w:szCs w:val="20"/>
+        </w:rPr>
+      </w:pPr>
+    </w:p>
+    <w:p>
+      <w:pPr>
+        <w:pStyle w:val="ListParagraph"/>
         <w:spacing w:after="0"/>
         <w:jc w:val="both"/>
         <w:rPr>
@@ -346,7 +355,7 @@
     </w:p>
     <w:p>
       <w:pPr>
-        <w:pStyle w:val="Odstavecseseznamem"/>
+        <w:pStyle w:val="ListParagraph"/>
         <w:spacing w:after="0"/>
         <w:jc w:val="both"/>
         <w:rPr>
@@ -377,7 +386,7 @@
     </w:p>
     <w:p>
       <w:pPr>
-        <w:pStyle w:val="Odstavecseseznamem"/>
+        <w:pStyle w:val="ListParagraph"/>
         <w:spacing w:after="0"/>
         <w:jc w:val="both"/>
         <w:rPr>
@@ -396,20 +405,20 @@
     </w:p>
     <w:p>
       <w:pPr>
-        <w:pStyle w:val="Odstavecseseznamem"/>
-        <w:spacing w:after="0"/>
-        <w:jc w:val="both"/>
-        <w:rPr>
-          <w:rFonts w:ascii="Consolas" w:hAnsi="Consolas" w:cs="Consolas"/>
-          <w:i/>
-          <w:sz w:val="20"/>
-          <w:szCs w:val="20"/>
-        </w:rPr>
-      </w:pPr>
-    </w:p>
-    <w:p>
-      <w:pPr>
-        <w:pStyle w:val="Odstavecseseznamem"/>
+        <w:pStyle w:val="ListParagraph"/>
+        <w:spacing w:after="0"/>
+        <w:jc w:val="both"/>
+        <w:rPr>
+          <w:rFonts w:ascii="Consolas" w:hAnsi="Consolas" w:cs="Consolas"/>
+          <w:i/>
+          <w:sz w:val="20"/>
+          <w:szCs w:val="20"/>
+        </w:rPr>
+      </w:pPr>
+    </w:p>
+    <w:p>
+      <w:pPr>
+        <w:pStyle w:val="ListParagraph"/>
         <w:spacing w:after="0"/>
         <w:jc w:val="both"/>
         <w:rPr>
@@ -422,17 +431,22 @@
         </w:rPr>
         <w:t xml:space="preserve">Upon the request of the reviewers, we made the tool available and it can be downloaded here: </w:t>
       </w:r>
-      <w:r>
-        <w:rPr>
-          <w:rFonts w:cs="Consolas"/>
-          <w:color w:val="FF0000"/>
-        </w:rPr>
-        <w:t>TODO</w:t>
-      </w:r>
-    </w:p>
-    <w:p>
-      <w:pPr>
-        <w:pStyle w:val="Odstavecseseznamem"/>
+      <w:bookmarkStart w:id="3" w:name="OLE_LINK1"/>
+      <w:bookmarkStart w:id="4" w:name="OLE_LINK2"/>
+      <w:bookmarkStart w:id="5" w:name="OLE_LINK3"/>
+      <w:r>
+        <w:rPr>
+          <w:rFonts w:cs="Consolas"/>
+        </w:rPr>
+        <w:t>http://decibel.fi.muni.cz/cozoid/</w:t>
+      </w:r>
+      <w:bookmarkEnd w:id="3"/>
+      <w:bookmarkEnd w:id="4"/>
+      <w:bookmarkEnd w:id="5"/>
+    </w:p>
+    <w:p>
+      <w:pPr>
+        <w:pStyle w:val="ListParagraph"/>
         <w:spacing w:after="0"/>
         <w:jc w:val="both"/>
         <w:rPr>
@@ -493,7 +507,7 @@
     </w:p>
     <w:p>
       <w:pPr>
-        <w:pStyle w:val="Odstavecseseznamem"/>
+        <w:pStyle w:val="ListParagraph"/>
         <w:numPr>
           <w:ilvl w:val="0"/>
           <w:numId w:val="15"/>
@@ -619,7 +633,7 @@
     </w:p>
     <w:p>
       <w:pPr>
-        <w:pStyle w:val="Odstavecseseznamem"/>
+        <w:pStyle w:val="ListParagraph"/>
         <w:spacing w:after="0"/>
         <w:ind w:left="360"/>
         <w:jc w:val="both"/>
@@ -636,7 +650,7 @@
     </w:p>
     <w:p>
       <w:pPr>
-        <w:pStyle w:val="Odstavecseseznamem"/>
+        <w:pStyle w:val="ListParagraph"/>
         <w:spacing w:after="0"/>
         <w:ind w:left="360"/>
         <w:jc w:val="both"/>
@@ -674,7 +688,7 @@
     </w:p>
     <w:p>
       <w:pPr>
-        <w:pStyle w:val="Odstavecseseznamem"/>
+        <w:pStyle w:val="ListParagraph"/>
         <w:numPr>
           <w:ilvl w:val="0"/>
           <w:numId w:val="15"/>
@@ -906,7 +920,7 @@
     </w:p>
     <w:p>
       <w:pPr>
-        <w:pStyle w:val="Odstavecseseznamem"/>
+        <w:pStyle w:val="ListParagraph"/>
         <w:spacing w:after="0"/>
         <w:ind w:left="360"/>
         <w:jc w:val="both"/>
@@ -947,7 +961,7 @@
     </w:p>
     <w:p>
       <w:pPr>
-        <w:pStyle w:val="Odstavecseseznamem"/>
+        <w:pStyle w:val="ListParagraph"/>
         <w:numPr>
           <w:ilvl w:val="0"/>
           <w:numId w:val="15"/>
@@ -1054,7 +1068,7 @@
     </w:p>
     <w:p>
       <w:pPr>
-        <w:pStyle w:val="Odstavecseseznamem"/>
+        <w:pStyle w:val="ListParagraph"/>
         <w:spacing w:after="0"/>
         <w:ind w:left="360"/>
         <w:jc w:val="both"/>
@@ -1105,7 +1119,7 @@
     </w:p>
     <w:p>
       <w:pPr>
-        <w:pStyle w:val="Odstavecseseznamem"/>
+        <w:pStyle w:val="ListParagraph"/>
         <w:numPr>
           <w:ilvl w:val="0"/>
           <w:numId w:val="15"/>
@@ -1131,7 +1145,7 @@
     </w:p>
     <w:p>
       <w:pPr>
-        <w:pStyle w:val="Odstavecseseznamem"/>
+        <w:pStyle w:val="ListParagraph"/>
         <w:spacing w:after="0"/>
         <w:ind w:left="360"/>
         <w:jc w:val="both"/>
@@ -1160,7 +1174,7 @@
     </w:p>
     <w:p>
       <w:pPr>
-        <w:pStyle w:val="Odstavecseseznamem"/>
+        <w:pStyle w:val="ListParagraph"/>
         <w:spacing w:after="0"/>
         <w:ind w:left="360"/>
         <w:jc w:val="both"/>
@@ -1173,7 +1187,7 @@
     </w:p>
     <w:p>
       <w:pPr>
-        <w:pStyle w:val="Odstavecseseznamem"/>
+        <w:pStyle w:val="ListParagraph"/>
         <w:spacing w:after="0"/>
         <w:ind w:left="360"/>
         <w:jc w:val="both"/>
@@ -1213,7 +1227,7 @@
     </w:p>
     <w:p>
       <w:pPr>
-        <w:pStyle w:val="Odstavecseseznamem"/>
+        <w:pStyle w:val="ListParagraph"/>
         <w:spacing w:after="0"/>
         <w:ind w:left="360"/>
         <w:jc w:val="both"/>
@@ -1226,7 +1240,7 @@
     </w:p>
     <w:p>
       <w:pPr>
-        <w:pStyle w:val="Odstavecseseznamem"/>
+        <w:pStyle w:val="ListParagraph"/>
         <w:numPr>
           <w:ilvl w:val="0"/>
           <w:numId w:val="15"/>
@@ -1252,7 +1266,7 @@
     </w:p>
     <w:p>
       <w:pPr>
-        <w:pStyle w:val="Odstavecseseznamem"/>
+        <w:pStyle w:val="ListParagraph"/>
         <w:spacing w:after="0"/>
         <w:ind w:left="360"/>
         <w:jc w:val="both"/>
@@ -1281,9 +1295,8 @@
       <w:r>
         <w:rPr>
           <w:rFonts w:cs="Consolas"/>
-          <w:color w:val="FF0000"/>
-        </w:rPr>
-        <w:t>TODO</w:t>
+        </w:rPr>
+        <w:t>http://decibel.fi.muni.cz/cozoid/</w:t>
       </w:r>
       <w:r>
         <w:rPr>
@@ -1304,7 +1317,7 @@
     </w:p>
     <w:p>
       <w:pPr>
-        <w:pStyle w:val="Odstavecseseznamem"/>
+        <w:pStyle w:val="ListParagraph"/>
         <w:numPr>
           <w:ilvl w:val="0"/>
           <w:numId w:val="15"/>
@@ -1330,7 +1343,7 @@
     </w:p>
     <w:p>
       <w:pPr>
-        <w:pStyle w:val="Odstavecseseznamem"/>
+        <w:pStyle w:val="ListParagraph"/>
         <w:spacing w:after="0"/>
         <w:ind w:left="360"/>
         <w:jc w:val="both"/>
@@ -1357,7 +1370,7 @@
     </w:p>
     <w:p>
       <w:pPr>
-        <w:pStyle w:val="Odstavecseseznamem"/>
+        <w:pStyle w:val="ListParagraph"/>
         <w:spacing w:after="0"/>
         <w:ind w:left="360"/>
         <w:jc w:val="both"/>
@@ -1395,7 +1408,7 @@
     </w:p>
     <w:p>
       <w:pPr>
-        <w:pStyle w:val="Odstavecseseznamem"/>
+        <w:pStyle w:val="ListParagraph"/>
         <w:spacing w:after="0"/>
         <w:ind w:left="360"/>
         <w:jc w:val="both"/>
@@ -1408,7 +1421,7 @@
     </w:p>
     <w:p>
       <w:pPr>
-        <w:pStyle w:val="Odstavecseseznamem"/>
+        <w:pStyle w:val="ListParagraph"/>
         <w:numPr>
           <w:ilvl w:val="0"/>
           <w:numId w:val="15"/>
@@ -1502,7 +1515,7 @@
     </w:p>
     <w:p>
       <w:pPr>
-        <w:pStyle w:val="Odstavecseseznamem"/>
+        <w:pStyle w:val="ListParagraph"/>
         <w:numPr>
           <w:ilvl w:val="0"/>
           <w:numId w:val="15"/>
@@ -1528,7 +1541,7 @@
     </w:p>
     <w:p>
       <w:pPr>
-        <w:pStyle w:val="Odstavecseseznamem"/>
+        <w:pStyle w:val="ListParagraph"/>
         <w:spacing w:after="0"/>
         <w:ind w:left="360"/>
         <w:jc w:val="both"/>
@@ -1536,12 +1549,10 @@
           <w:rFonts w:cs="Consolas"/>
         </w:rPr>
       </w:pPr>
-      <w:bookmarkStart w:id="0" w:name="_GoBack"/>
-      <w:bookmarkEnd w:id="0"/>
-    </w:p>
-    <w:p>
-      <w:pPr>
-        <w:pStyle w:val="Odstavecseseznamem"/>
+    </w:p>
+    <w:p>
+      <w:pPr>
+        <w:pStyle w:val="ListParagraph"/>
         <w:spacing w:after="0"/>
         <w:ind w:left="360"/>
         <w:jc w:val="both"/>
@@ -1553,25 +1564,30 @@
         <w:rPr>
           <w:rFonts w:cs="Consolas"/>
         </w:rPr>
-        <w:t xml:space="preserve">The tool is available here: </w:t>
-      </w:r>
-      <w:r>
-        <w:rPr>
-          <w:rFonts w:cs="Consolas"/>
-          <w:color w:val="FF0000"/>
-        </w:rPr>
-        <w:t>TODO. We added also a simple tutorial how to load the testing dataset and use the interface to test the proposed views</w:t>
-      </w:r>
-      <w:r>
-        <w:rPr>
-          <w:rFonts w:cs="Consolas"/>
-        </w:rPr>
-        <w:t>.</w:t>
-      </w:r>
-    </w:p>
-    <w:p>
-      <w:pPr>
-        <w:pStyle w:val="Odstavecseseznamem"/>
+        <w:t>The tool is available here:</w:t>
+      </w:r>
+      <w:r>
+        <w:rPr>
+          <w:rFonts w:cs="Consolas"/>
+        </w:rPr>
+        <w:t xml:space="preserve"> </w:t>
+      </w:r>
+      <w:r>
+        <w:rPr>
+          <w:rFonts w:cs="Consolas"/>
+        </w:rPr>
+        <w:t>http://decibel.fi.muni.cz/cozoid/</w:t>
+      </w:r>
+      <w:r>
+        <w:rPr>
+          <w:rFonts w:cs="Consolas"/>
+        </w:rPr>
+        <w:t xml:space="preserve"> </w:t>
+      </w:r>
+    </w:p>
+    <w:p>
+      <w:pPr>
+        <w:pStyle w:val="ListParagraph"/>
         <w:spacing w:after="0"/>
         <w:ind w:left="360"/>
         <w:jc w:val="both"/>
@@ -1579,10 +1595,27 @@
           <w:rFonts w:cs="Consolas"/>
         </w:rPr>
       </w:pPr>
-    </w:p>
-    <w:p>
-      <w:pPr>
-        <w:pStyle w:val="Odstavecseseznamem"/>
+      <w:r>
+        <w:rPr>
+          <w:rFonts w:cs="Consolas"/>
+        </w:rPr>
+        <w:t>We added also a simple tutorial how to load the testing dataset and use the interface to test the proposed views.</w:t>
+      </w:r>
+    </w:p>
+    <w:p>
+      <w:pPr>
+        <w:pStyle w:val="ListParagraph"/>
+        <w:spacing w:after="0"/>
+        <w:ind w:left="360"/>
+        <w:jc w:val="both"/>
+        <w:rPr>
+          <w:rFonts w:cs="Consolas"/>
+        </w:rPr>
+      </w:pPr>
+    </w:p>
+    <w:p>
+      <w:pPr>
+        <w:pStyle w:val="ListParagraph"/>
         <w:numPr>
           <w:ilvl w:val="0"/>
           <w:numId w:val="15"/>
@@ -1881,10 +1914,36 @@
       <w:r>
         <w:rPr>
           <w:rFonts w:cs="Consolas"/>
+        </w:rPr>
+        <w:t>http://decibel.fi.muni.cz/cozoid/</w:t>
+      </w:r>
+    </w:p>
+    <w:p>
+      <w:pPr>
+        <w:spacing w:after="0"/>
+        <w:ind w:left="360"/>
+        <w:jc w:val="both"/>
+        <w:rPr>
+          <w:rFonts w:cs="Consolas"/>
+        </w:rPr>
+      </w:pPr>
+      <w:r>
+        <w:rPr>
+          <w:rFonts w:cs="Consolas"/>
+        </w:rPr>
+        <w:t>However, as the CAVER Analyst tool was primarily designed for visual analysis of tunnels in proteins, we do not mention this tool in the manuscript, not to confuse the readers.</w:t>
+      </w:r>
+    </w:p>
+    <w:p>
+      <w:pPr>
+        <w:spacing w:after="0"/>
+        <w:ind w:left="360"/>
+        <w:jc w:val="both"/>
+        <w:rPr>
+          <w:rFonts w:cs="Consolas"/>
           <w:color w:val="FF0000"/>
         </w:rPr>
-        <w:t>TODO</w:t>
-      </w:r>
+      </w:pPr>
     </w:p>
     <w:p>
       <w:pPr>
@@ -1899,7 +1958,374 @@
         <w:rPr>
           <w:rFonts w:cs="Consolas"/>
         </w:rPr>
-        <w:t>However, as the CAVER Analyst tool was primarily designed for visual analysis of tunnels in proteins, we do not mention this tool in the manuscript, not to confuse the readers.</w:t>
+        <w:t xml:space="preserve">[1] </w:t>
+      </w:r>
+      <w:r>
+        <w:rPr>
+          <w:rFonts w:cs="Consolas"/>
+        </w:rPr>
+        <w:t>Kozlíková, B</w:t>
+      </w:r>
+      <w:r>
+        <w:rPr>
+          <w:rFonts w:cs="Consolas"/>
+        </w:rPr>
+        <w:t>.</w:t>
+      </w:r>
+      <w:r>
+        <w:rPr>
+          <w:rFonts w:cs="Consolas"/>
+        </w:rPr>
+        <w:t xml:space="preserve">, </w:t>
+      </w:r>
+      <w:proofErr w:type="spellStart"/>
+      <w:r>
+        <w:rPr>
+          <w:rFonts w:cs="Consolas"/>
+        </w:rPr>
+        <w:t>Š</w:t>
+      </w:r>
+      <w:r>
+        <w:rPr>
+          <w:rFonts w:cs="Consolas"/>
+        </w:rPr>
+        <w:t>ebestová</w:t>
+      </w:r>
+      <w:proofErr w:type="spellEnd"/>
+      <w:r>
+        <w:rPr>
+          <w:rFonts w:cs="Consolas"/>
+        </w:rPr>
+        <w:t>, E.</w:t>
+      </w:r>
+      <w:r>
+        <w:rPr>
+          <w:rFonts w:cs="Consolas"/>
+        </w:rPr>
+        <w:t xml:space="preserve">, </w:t>
+      </w:r>
+      <w:r>
+        <w:rPr>
+          <w:rFonts w:cs="Consolas"/>
+          <w:lang w:val="cs-CZ"/>
+        </w:rPr>
+        <w:t>Š</w:t>
+      </w:r>
+      <w:proofErr w:type="spellStart"/>
+      <w:r>
+        <w:rPr>
+          <w:rFonts w:cs="Consolas"/>
+        </w:rPr>
+        <w:t>ustr</w:t>
+      </w:r>
+      <w:proofErr w:type="spellEnd"/>
+      <w:r>
+        <w:rPr>
+          <w:rFonts w:cs="Consolas"/>
+        </w:rPr>
+        <w:t>, V.</w:t>
+      </w:r>
+      <w:r>
+        <w:rPr>
+          <w:rFonts w:cs="Consolas"/>
+        </w:rPr>
+        <w:t xml:space="preserve">, </w:t>
+      </w:r>
+      <w:proofErr w:type="spellStart"/>
+      <w:r>
+        <w:rPr>
+          <w:rFonts w:cs="Consolas"/>
+        </w:rPr>
+        <w:t>Brezovský</w:t>
+      </w:r>
+      <w:proofErr w:type="spellEnd"/>
+      <w:r>
+        <w:rPr>
+          <w:rFonts w:cs="Consolas"/>
+        </w:rPr>
+        <w:t>, J.</w:t>
+      </w:r>
+      <w:r>
+        <w:rPr>
+          <w:rFonts w:cs="Consolas"/>
+        </w:rPr>
+        <w:t xml:space="preserve">, </w:t>
+      </w:r>
+      <w:proofErr w:type="spellStart"/>
+      <w:r>
+        <w:rPr>
+          <w:rFonts w:cs="Consolas"/>
+        </w:rPr>
+        <w:t>S</w:t>
+      </w:r>
+      <w:r>
+        <w:rPr>
+          <w:rFonts w:cs="Consolas"/>
+        </w:rPr>
+        <w:t>trnad</w:t>
+      </w:r>
+      <w:proofErr w:type="spellEnd"/>
+      <w:r>
+        <w:rPr>
+          <w:rFonts w:cs="Consolas"/>
+        </w:rPr>
+        <w:t>, O.,</w:t>
+      </w:r>
+      <w:r>
+        <w:rPr>
+          <w:rFonts w:cs="Consolas"/>
+        </w:rPr>
+        <w:t xml:space="preserve"> D</w:t>
+      </w:r>
+      <w:r>
+        <w:rPr>
+          <w:rFonts w:cs="Consolas"/>
+        </w:rPr>
+        <w:t>aniel, L.</w:t>
+      </w:r>
+      <w:r>
+        <w:rPr>
+          <w:rFonts w:cs="Consolas"/>
+        </w:rPr>
+        <w:t xml:space="preserve">, </w:t>
+      </w:r>
+      <w:proofErr w:type="spellStart"/>
+      <w:r>
+        <w:rPr>
+          <w:rFonts w:cs="Consolas"/>
+        </w:rPr>
+        <w:t>B</w:t>
+      </w:r>
+      <w:r>
+        <w:rPr>
+          <w:rFonts w:cs="Consolas"/>
+        </w:rPr>
+        <w:t>ednář</w:t>
+      </w:r>
+      <w:proofErr w:type="spellEnd"/>
+      <w:r>
+        <w:rPr>
+          <w:rFonts w:cs="Consolas"/>
+        </w:rPr>
+        <w:t>, D.</w:t>
+      </w:r>
+      <w:r>
+        <w:rPr>
+          <w:rFonts w:cs="Consolas"/>
+        </w:rPr>
+        <w:t xml:space="preserve">, </w:t>
+      </w:r>
+      <w:proofErr w:type="spellStart"/>
+      <w:r>
+        <w:rPr>
+          <w:rFonts w:cs="Consolas"/>
+        </w:rPr>
+        <w:t>P</w:t>
+      </w:r>
+      <w:r>
+        <w:rPr>
+          <w:rFonts w:cs="Consolas"/>
+        </w:rPr>
+        <w:t>avelka</w:t>
+      </w:r>
+      <w:proofErr w:type="spellEnd"/>
+      <w:r>
+        <w:rPr>
+          <w:rFonts w:cs="Consolas"/>
+        </w:rPr>
+        <w:t>, A.</w:t>
+      </w:r>
+      <w:r>
+        <w:rPr>
+          <w:rFonts w:cs="Consolas"/>
+        </w:rPr>
+        <w:t xml:space="preserve">, </w:t>
+      </w:r>
+      <w:proofErr w:type="spellStart"/>
+      <w:r>
+        <w:rPr>
+          <w:rFonts w:cs="Consolas"/>
+        </w:rPr>
+        <w:t>M</w:t>
+      </w:r>
+      <w:r>
+        <w:rPr>
+          <w:rFonts w:cs="Consolas"/>
+        </w:rPr>
+        <w:t>aňák</w:t>
+      </w:r>
+      <w:proofErr w:type="spellEnd"/>
+      <w:r>
+        <w:rPr>
+          <w:rFonts w:cs="Consolas"/>
+        </w:rPr>
+        <w:t>, M.</w:t>
+      </w:r>
+      <w:r>
+        <w:rPr>
+          <w:rFonts w:cs="Consolas"/>
+        </w:rPr>
+        <w:t xml:space="preserve">, </w:t>
+      </w:r>
+      <w:proofErr w:type="spellStart"/>
+      <w:r>
+        <w:rPr>
+          <w:rFonts w:cs="Consolas"/>
+        </w:rPr>
+        <w:t>B</w:t>
+      </w:r>
+      <w:r>
+        <w:rPr>
+          <w:rFonts w:cs="Consolas"/>
+        </w:rPr>
+        <w:t>ezděka</w:t>
+      </w:r>
+      <w:proofErr w:type="spellEnd"/>
+      <w:r>
+        <w:rPr>
+          <w:rFonts w:cs="Consolas"/>
+        </w:rPr>
+        <w:t>, M.</w:t>
+      </w:r>
+      <w:r>
+        <w:rPr>
+          <w:rFonts w:cs="Consolas"/>
+        </w:rPr>
+        <w:t xml:space="preserve">, </w:t>
+      </w:r>
+      <w:proofErr w:type="spellStart"/>
+      <w:r>
+        <w:rPr>
+          <w:rFonts w:cs="Consolas"/>
+        </w:rPr>
+        <w:t>B</w:t>
+      </w:r>
+      <w:r>
+        <w:rPr>
+          <w:rFonts w:cs="Consolas"/>
+        </w:rPr>
+        <w:t>eneš</w:t>
+      </w:r>
+      <w:proofErr w:type="spellEnd"/>
+      <w:r>
+        <w:rPr>
+          <w:rFonts w:cs="Consolas"/>
+        </w:rPr>
+        <w:t>, P.</w:t>
+      </w:r>
+      <w:r>
+        <w:rPr>
+          <w:rFonts w:cs="Consolas"/>
+        </w:rPr>
+        <w:t xml:space="preserve">, </w:t>
+      </w:r>
+      <w:proofErr w:type="spellStart"/>
+      <w:r>
+        <w:rPr>
+          <w:rFonts w:cs="Consolas"/>
+        </w:rPr>
+        <w:t>Kotry</w:t>
+      </w:r>
+      <w:proofErr w:type="spellEnd"/>
+      <w:r>
+        <w:rPr>
+          <w:rFonts w:cs="Consolas"/>
+        </w:rPr>
+        <w:t>, M.</w:t>
+      </w:r>
+      <w:r>
+        <w:rPr>
+          <w:rFonts w:cs="Consolas"/>
+        </w:rPr>
+        <w:t>, G</w:t>
+      </w:r>
+      <w:r>
+        <w:rPr>
+          <w:rFonts w:cs="Consolas"/>
+        </w:rPr>
+        <w:t>ora, A. W.</w:t>
+      </w:r>
+      <w:r>
+        <w:rPr>
+          <w:rFonts w:cs="Consolas"/>
+        </w:rPr>
+        <w:t xml:space="preserve">, </w:t>
+      </w:r>
+      <w:proofErr w:type="spellStart"/>
+      <w:r>
+        <w:rPr>
+          <w:rFonts w:cs="Consolas"/>
+        </w:rPr>
+        <w:t>Da</w:t>
+      </w:r>
+      <w:r>
+        <w:rPr>
+          <w:rFonts w:cs="Consolas"/>
+        </w:rPr>
+        <w:t>mborský</w:t>
+      </w:r>
+      <w:proofErr w:type="spellEnd"/>
+      <w:r>
+        <w:rPr>
+          <w:rFonts w:cs="Consolas"/>
+        </w:rPr>
+        <w:t xml:space="preserve">, J., </w:t>
+      </w:r>
+      <w:r>
+        <w:rPr>
+          <w:rFonts w:cs="Consolas"/>
+        </w:rPr>
+        <w:t>S</w:t>
+      </w:r>
+      <w:r>
+        <w:rPr>
+          <w:rFonts w:cs="Consolas"/>
+        </w:rPr>
+        <w:t>ochor, J.</w:t>
+      </w:r>
+      <w:r>
+        <w:rPr>
+          <w:rFonts w:cs="Consolas"/>
+        </w:rPr>
+        <w:t xml:space="preserve"> CAVER Analyst 1.0: Graphic tool for interactive visualization and analysis of tunnels and channels in protein structures. Bioinformatics, Oxford University Press, 2014, 30</w:t>
+      </w:r>
+      <w:r>
+        <w:rPr>
+          <w:rFonts w:cs="Consolas"/>
+        </w:rPr>
+        <w:t>(</w:t>
+      </w:r>
+      <w:r>
+        <w:rPr>
+          <w:rFonts w:cs="Consolas"/>
+        </w:rPr>
+        <w:t>18</w:t>
+      </w:r>
+      <w:r>
+        <w:rPr>
+          <w:rFonts w:cs="Consolas"/>
+        </w:rPr>
+        <w:t>)</w:t>
+      </w:r>
+      <w:r>
+        <w:rPr>
+          <w:rFonts w:cs="Consolas"/>
+        </w:rPr>
+        <w:t xml:space="preserve">, 2684-2685. </w:t>
+      </w:r>
+      <w:proofErr w:type="gramStart"/>
+      <w:r>
+        <w:rPr>
+          <w:rFonts w:cs="Consolas"/>
+        </w:rPr>
+        <w:t>ISSN 1367-4803.</w:t>
+      </w:r>
+      <w:proofErr w:type="gramEnd"/>
+      <w:r>
+        <w:rPr>
+          <w:rFonts w:cs="Consolas"/>
+        </w:rPr>
+        <w:t xml:space="preserve"> doi:10.1093/bioinformatics/btu364.</w:t>
       </w:r>
     </w:p>
     <w:p>
@@ -1909,422 +2335,12 @@
         <w:jc w:val="both"/>
         <w:rPr>
           <w:rFonts w:cs="Consolas"/>
-          <w:color w:val="FF0000"/>
-        </w:rPr>
-      </w:pPr>
-    </w:p>
-    <w:p>
-      <w:pPr>
-        <w:spacing w:after="0"/>
-        <w:ind w:left="360"/>
-        <w:jc w:val="both"/>
-        <w:rPr>
-          <w:rFonts w:cs="Consolas"/>
-        </w:rPr>
-      </w:pPr>
-      <w:r>
-        <w:rPr>
-          <w:rFonts w:cs="Consolas"/>
-        </w:rPr>
-        <w:t xml:space="preserve">[1] </w:t>
-      </w:r>
-      <w:proofErr w:type="spellStart"/>
-      <w:r>
-        <w:rPr>
-          <w:rFonts w:cs="Consolas"/>
-        </w:rPr>
-        <w:t>Kozlíková</w:t>
-      </w:r>
-      <w:proofErr w:type="spellEnd"/>
-      <w:r>
-        <w:rPr>
-          <w:rFonts w:cs="Consolas"/>
-        </w:rPr>
-        <w:t>, B</w:t>
-      </w:r>
-      <w:r>
-        <w:rPr>
-          <w:rFonts w:cs="Consolas"/>
-        </w:rPr>
-        <w:t>.</w:t>
-      </w:r>
-      <w:r>
-        <w:rPr>
-          <w:rFonts w:cs="Consolas"/>
-        </w:rPr>
-        <w:t xml:space="preserve">, </w:t>
-      </w:r>
-      <w:proofErr w:type="spellStart"/>
-      <w:r>
-        <w:rPr>
-          <w:rFonts w:cs="Consolas"/>
-        </w:rPr>
-        <w:t>Š</w:t>
-      </w:r>
-      <w:r>
-        <w:rPr>
-          <w:rFonts w:cs="Consolas"/>
-        </w:rPr>
-        <w:t>ebestová</w:t>
-      </w:r>
-      <w:proofErr w:type="spellEnd"/>
-      <w:r>
-        <w:rPr>
-          <w:rFonts w:cs="Consolas"/>
-        </w:rPr>
-        <w:t>, E.</w:t>
-      </w:r>
-      <w:r>
-        <w:rPr>
-          <w:rFonts w:cs="Consolas"/>
-        </w:rPr>
-        <w:t xml:space="preserve">, </w:t>
-      </w:r>
-      <w:r>
-        <w:rPr>
-          <w:rFonts w:cs="Consolas"/>
-          <w:lang w:val="cs-CZ"/>
-        </w:rPr>
-        <w:t>Š</w:t>
-      </w:r>
-      <w:proofErr w:type="spellStart"/>
-      <w:r>
-        <w:rPr>
-          <w:rFonts w:cs="Consolas"/>
-        </w:rPr>
-        <w:t>ustr</w:t>
-      </w:r>
-      <w:proofErr w:type="spellEnd"/>
-      <w:r>
-        <w:rPr>
-          <w:rFonts w:cs="Consolas"/>
-        </w:rPr>
-        <w:t>, V.</w:t>
-      </w:r>
-      <w:r>
-        <w:rPr>
-          <w:rFonts w:cs="Consolas"/>
-        </w:rPr>
-        <w:t xml:space="preserve">, </w:t>
-      </w:r>
-      <w:proofErr w:type="spellStart"/>
-      <w:r>
-        <w:rPr>
-          <w:rFonts w:cs="Consolas"/>
-        </w:rPr>
-        <w:t>Brezovský</w:t>
-      </w:r>
-      <w:proofErr w:type="spellEnd"/>
-      <w:r>
-        <w:rPr>
-          <w:rFonts w:cs="Consolas"/>
-        </w:rPr>
-        <w:t>, J.</w:t>
-      </w:r>
-      <w:r>
-        <w:rPr>
-          <w:rFonts w:cs="Consolas"/>
-        </w:rPr>
-        <w:t xml:space="preserve">, </w:t>
-      </w:r>
-      <w:proofErr w:type="spellStart"/>
-      <w:r>
-        <w:rPr>
-          <w:rFonts w:cs="Consolas"/>
-        </w:rPr>
-        <w:t>S</w:t>
-      </w:r>
-      <w:r>
-        <w:rPr>
-          <w:rFonts w:cs="Consolas"/>
-        </w:rPr>
-        <w:t>trnad</w:t>
-      </w:r>
-      <w:proofErr w:type="spellEnd"/>
-      <w:r>
-        <w:rPr>
-          <w:rFonts w:cs="Consolas"/>
-        </w:rPr>
-        <w:t>, O.,</w:t>
-      </w:r>
-      <w:r>
-        <w:rPr>
-          <w:rFonts w:cs="Consolas"/>
-        </w:rPr>
-        <w:t xml:space="preserve"> D</w:t>
-      </w:r>
-      <w:r>
-        <w:rPr>
-          <w:rFonts w:cs="Consolas"/>
-        </w:rPr>
-        <w:t>aniel, L.</w:t>
-      </w:r>
-      <w:r>
-        <w:rPr>
-          <w:rFonts w:cs="Consolas"/>
-        </w:rPr>
-        <w:t xml:space="preserve">, </w:t>
-      </w:r>
-      <w:proofErr w:type="spellStart"/>
-      <w:r>
-        <w:rPr>
-          <w:rFonts w:cs="Consolas"/>
-        </w:rPr>
-        <w:t>B</w:t>
-      </w:r>
-      <w:r>
-        <w:rPr>
-          <w:rFonts w:cs="Consolas"/>
-        </w:rPr>
-        <w:t>ednář</w:t>
-      </w:r>
-      <w:proofErr w:type="spellEnd"/>
-      <w:r>
-        <w:rPr>
-          <w:rFonts w:cs="Consolas"/>
-        </w:rPr>
-        <w:t>, D.</w:t>
-      </w:r>
-      <w:r>
-        <w:rPr>
-          <w:rFonts w:cs="Consolas"/>
-        </w:rPr>
-        <w:t xml:space="preserve">, </w:t>
-      </w:r>
-      <w:proofErr w:type="spellStart"/>
-      <w:r>
-        <w:rPr>
-          <w:rFonts w:cs="Consolas"/>
-        </w:rPr>
-        <w:t>P</w:t>
-      </w:r>
-      <w:r>
-        <w:rPr>
-          <w:rFonts w:cs="Consolas"/>
-        </w:rPr>
-        <w:t>avelka</w:t>
-      </w:r>
-      <w:proofErr w:type="spellEnd"/>
-      <w:r>
-        <w:rPr>
-          <w:rFonts w:cs="Consolas"/>
-        </w:rPr>
-        <w:t>, A.</w:t>
-      </w:r>
-      <w:r>
-        <w:rPr>
-          <w:rFonts w:cs="Consolas"/>
-        </w:rPr>
-        <w:t xml:space="preserve">, </w:t>
-      </w:r>
-      <w:proofErr w:type="spellStart"/>
-      <w:r>
-        <w:rPr>
-          <w:rFonts w:cs="Consolas"/>
-        </w:rPr>
-        <w:t>M</w:t>
-      </w:r>
-      <w:r>
-        <w:rPr>
-          <w:rFonts w:cs="Consolas"/>
-        </w:rPr>
-        <w:t>aňák</w:t>
-      </w:r>
-      <w:proofErr w:type="spellEnd"/>
-      <w:r>
-        <w:rPr>
-          <w:rFonts w:cs="Consolas"/>
-        </w:rPr>
-        <w:t>, M.</w:t>
-      </w:r>
-      <w:r>
-        <w:rPr>
-          <w:rFonts w:cs="Consolas"/>
-        </w:rPr>
-        <w:t xml:space="preserve">, </w:t>
-      </w:r>
-      <w:proofErr w:type="spellStart"/>
-      <w:r>
-        <w:rPr>
-          <w:rFonts w:cs="Consolas"/>
-        </w:rPr>
-        <w:t>B</w:t>
-      </w:r>
-      <w:r>
-        <w:rPr>
-          <w:rFonts w:cs="Consolas"/>
-        </w:rPr>
-        <w:t>ezděka</w:t>
-      </w:r>
-      <w:proofErr w:type="spellEnd"/>
-      <w:r>
-        <w:rPr>
-          <w:rFonts w:cs="Consolas"/>
-        </w:rPr>
-        <w:t>, M.</w:t>
-      </w:r>
-      <w:r>
-        <w:rPr>
-          <w:rFonts w:cs="Consolas"/>
-        </w:rPr>
-        <w:t xml:space="preserve">, </w:t>
-      </w:r>
-      <w:proofErr w:type="spellStart"/>
-      <w:r>
-        <w:rPr>
-          <w:rFonts w:cs="Consolas"/>
-        </w:rPr>
-        <w:t>B</w:t>
-      </w:r>
-      <w:r>
-        <w:rPr>
-          <w:rFonts w:cs="Consolas"/>
-        </w:rPr>
-        <w:t>eneš</w:t>
-      </w:r>
-      <w:proofErr w:type="spellEnd"/>
-      <w:r>
-        <w:rPr>
-          <w:rFonts w:cs="Consolas"/>
-        </w:rPr>
-        <w:t>, P.</w:t>
-      </w:r>
-      <w:r>
-        <w:rPr>
-          <w:rFonts w:cs="Consolas"/>
-        </w:rPr>
-        <w:t xml:space="preserve">, </w:t>
-      </w:r>
-      <w:proofErr w:type="spellStart"/>
-      <w:r>
-        <w:rPr>
-          <w:rFonts w:cs="Consolas"/>
-        </w:rPr>
-        <w:t>Kotry</w:t>
-      </w:r>
-      <w:proofErr w:type="spellEnd"/>
-      <w:r>
-        <w:rPr>
-          <w:rFonts w:cs="Consolas"/>
-        </w:rPr>
-        <w:t>, M.</w:t>
-      </w:r>
-      <w:r>
-        <w:rPr>
-          <w:rFonts w:cs="Consolas"/>
-        </w:rPr>
-        <w:t>, G</w:t>
-      </w:r>
-      <w:r>
-        <w:rPr>
-          <w:rFonts w:cs="Consolas"/>
-        </w:rPr>
-        <w:t>ora, A. W.</w:t>
-      </w:r>
-      <w:r>
-        <w:rPr>
-          <w:rFonts w:cs="Consolas"/>
-        </w:rPr>
-        <w:t xml:space="preserve">, </w:t>
-      </w:r>
-      <w:proofErr w:type="spellStart"/>
-      <w:r>
-        <w:rPr>
-          <w:rFonts w:cs="Consolas"/>
-        </w:rPr>
-        <w:t>Da</w:t>
-      </w:r>
-      <w:r>
-        <w:rPr>
-          <w:rFonts w:cs="Consolas"/>
-        </w:rPr>
-        <w:t>mborský</w:t>
-      </w:r>
-      <w:proofErr w:type="spellEnd"/>
-      <w:r>
-        <w:rPr>
-          <w:rFonts w:cs="Consolas"/>
-        </w:rPr>
-        <w:t xml:space="preserve">, J., </w:t>
-      </w:r>
-      <w:proofErr w:type="spellStart"/>
-      <w:r>
-        <w:rPr>
-          <w:rFonts w:cs="Consolas"/>
-        </w:rPr>
-        <w:t>S</w:t>
-      </w:r>
-      <w:r>
-        <w:rPr>
-          <w:rFonts w:cs="Consolas"/>
-        </w:rPr>
-        <w:t>ochor</w:t>
-      </w:r>
-      <w:proofErr w:type="spellEnd"/>
-      <w:r>
-        <w:rPr>
-          <w:rFonts w:cs="Consolas"/>
-        </w:rPr>
-        <w:t>, J.</w:t>
-      </w:r>
-      <w:r>
-        <w:rPr>
-          <w:rFonts w:cs="Consolas"/>
-        </w:rPr>
-        <w:t xml:space="preserve"> CAVER Analyst 1.0: Graphic tool for interactive visualization and analysis of tunnels and channels in protein structures. Bioinformatics, Oxford University Press, 2014, 30</w:t>
-      </w:r>
-      <w:r>
-        <w:rPr>
-          <w:rFonts w:cs="Consolas"/>
-        </w:rPr>
-        <w:t>(</w:t>
-      </w:r>
-      <w:r>
-        <w:rPr>
-          <w:rFonts w:cs="Consolas"/>
-        </w:rPr>
-        <w:t>18</w:t>
-      </w:r>
-      <w:r>
-        <w:rPr>
-          <w:rFonts w:cs="Consolas"/>
-        </w:rPr>
-        <w:t>)</w:t>
-      </w:r>
-      <w:r>
-        <w:rPr>
-          <w:rFonts w:cs="Consolas"/>
-        </w:rPr>
-        <w:t xml:space="preserve">, 2684-2685. </w:t>
-      </w:r>
-      <w:proofErr w:type="gramStart"/>
-      <w:r>
-        <w:rPr>
-          <w:rFonts w:cs="Consolas"/>
-        </w:rPr>
-        <w:t>ISSN 1367-4803.</w:t>
-      </w:r>
-      <w:proofErr w:type="gramEnd"/>
-      <w:r>
-        <w:rPr>
-          <w:rFonts w:cs="Consolas"/>
-        </w:rPr>
-        <w:t xml:space="preserve"> doi:10.1093/bioinformatics/btu364.</w:t>
-      </w:r>
-    </w:p>
-    <w:p>
-      <w:pPr>
-        <w:spacing w:after="0"/>
-        <w:ind w:left="360"/>
-        <w:jc w:val="both"/>
-        <w:rPr>
-          <w:rFonts w:cs="Consolas"/>
-        </w:rPr>
-      </w:pPr>
-    </w:p>
-    <w:p>
-      <w:pPr>
-        <w:pStyle w:val="Odstavecseseznamem"/>
+        </w:rPr>
+      </w:pPr>
+    </w:p>
+    <w:p>
+      <w:pPr>
+        <w:pStyle w:val="ListParagraph"/>
         <w:numPr>
           <w:ilvl w:val="0"/>
           <w:numId w:val="15"/>
@@ -2415,7 +2431,19 @@
         <w:rPr>
           <w:rFonts w:cs="Consolas"/>
         </w:rPr>
-        <w:t>Upon the request of the reviewers, we released the COZOID tool. Its advantage is that the tool is multiplatform and the installation is not required – the user launches the binary execution file. The release contains also a testing dataset and simple user guide explaining the basic functions of the tool.</w:t>
+        <w:t>Upon the request of the reviewers, we released the COZOID tool. Its advantage is that the installation</w:t>
+      </w:r>
+      <w:r>
+        <w:rPr>
+          <w:rFonts w:cs="Consolas"/>
+        </w:rPr>
+        <w:t xml:space="preserve"> of the tool</w:t>
+      </w:r>
+      <w:r>
+        <w:rPr>
+          <w:rFonts w:cs="Consolas"/>
+        </w:rPr>
+        <w:t xml:space="preserve"> is not required – the user launches the binary execution file. The release contains also a testing dataset and simple user guide explaining the basic functions of the tool.</w:t>
       </w:r>
     </w:p>
     <w:p>
@@ -2433,7 +2461,7 @@
     </w:p>
     <w:p>
       <w:pPr>
-        <w:pStyle w:val="Odstavecseseznamem"/>
+        <w:pStyle w:val="ListParagraph"/>
         <w:numPr>
           <w:ilvl w:val="0"/>
           <w:numId w:val="15"/>
@@ -2454,7 +2482,6 @@
           <w:sz w:val="20"/>
           <w:szCs w:val="20"/>
         </w:rPr>
-        <w:lastRenderedPageBreak/>
         <w:t>Another point is that the tool seems only to help in making predictions for protein complexes. It is maybe better to discuss also an example case where</w:t>
       </w:r>
       <w:r>
@@ -2541,7 +2568,7 @@
     </w:p>
     <w:p>
       <w:pPr>
-        <w:pStyle w:val="Odstavecseseznamem"/>
+        <w:pStyle w:val="ListParagraph"/>
         <w:numPr>
           <w:ilvl w:val="0"/>
           <w:numId w:val="15"/>
@@ -2592,6 +2619,9 @@
         </w:rPr>
         <w:t xml:space="preserve">The manuscript was now checked and corrected by the professionals from the American Journal Experts. </w:t>
       </w:r>
+      <w:bookmarkEnd w:id="0"/>
+      <w:bookmarkEnd w:id="1"/>
+      <w:bookmarkEnd w:id="2"/>
     </w:p>
     <w:sectPr>
       <w:pgSz w:w="12240" w:h="15840"/>
@@ -4061,7 +4091,7 @@
     <w:lsdException w:name="Bibliography" w:uiPriority="37"/>
     <w:lsdException w:name="TOC Heading" w:uiPriority="39" w:qFormat="1"/>
   </w:latentStyles>
-  <w:style w:type="paragraph" w:default="1" w:styleId="Normln">
+  <w:style w:type="paragraph" w:default="1" w:styleId="Normal">
     <w:name w:val="Normal"/>
     <w:qFormat/>
     <w:rsid w:val="00ED2399"/>
@@ -4069,13 +4099,13 @@
       <w:spacing w:line="256" w:lineRule="auto"/>
     </w:pPr>
   </w:style>
-  <w:style w:type="character" w:default="1" w:styleId="Standardnpsmoodstavce">
+  <w:style w:type="character" w:default="1" w:styleId="DefaultParagraphFont">
     <w:name w:val="Default Paragraph Font"/>
     <w:uiPriority w:val="1"/>
     <w:semiHidden/>
     <w:unhideWhenUsed/>
   </w:style>
-  <w:style w:type="table" w:default="1" w:styleId="Normlntabulka">
+  <w:style w:type="table" w:default="1" w:styleId="TableNormal">
     <w:name w:val="Normal Table"/>
     <w:uiPriority w:val="99"/>
     <w:semiHidden/>
@@ -4090,15 +4120,15 @@
       </w:tblCellMar>
     </w:tblPr>
   </w:style>
-  <w:style w:type="numbering" w:default="1" w:styleId="Bezseznamu">
+  <w:style w:type="numbering" w:default="1" w:styleId="NoList">
     <w:name w:val="No List"/>
     <w:uiPriority w:val="99"/>
     <w:semiHidden/>
     <w:unhideWhenUsed/>
   </w:style>
-  <w:style w:type="paragraph" w:styleId="Odstavecseseznamem">
+  <w:style w:type="paragraph" w:styleId="ListParagraph">
     <w:name w:val="List Paragraph"/>
-    <w:basedOn w:val="Normln"/>
+    <w:basedOn w:val="Normal"/>
     <w:uiPriority w:val="34"/>
     <w:qFormat/>
     <w:rsid w:val="00647B17"/>
@@ -4123,10 +4153,10 @@
       <w:szCs w:val="24"/>
     </w:rPr>
   </w:style>
-  <w:style w:type="paragraph" w:styleId="Textbubliny">
+  <w:style w:type="paragraph" w:styleId="BalloonText">
     <w:name w:val="Balloon Text"/>
-    <w:basedOn w:val="Normln"/>
-    <w:link w:val="TextbublinyChar"/>
+    <w:basedOn w:val="Normal"/>
+    <w:link w:val="BalloonTextChar"/>
     <w:uiPriority w:val="99"/>
     <w:semiHidden/>
     <w:unhideWhenUsed/>
@@ -4140,10 +4170,10 @@
       <w:szCs w:val="16"/>
     </w:rPr>
   </w:style>
-  <w:style w:type="character" w:customStyle="1" w:styleId="TextbublinyChar">
-    <w:name w:val="Text bubliny Char"/>
-    <w:basedOn w:val="Standardnpsmoodstavce"/>
-    <w:link w:val="Textbubliny"/>
+  <w:style w:type="character" w:customStyle="1" w:styleId="BalloonTextChar">
+    <w:name w:val="Balloon Text Char"/>
+    <w:basedOn w:val="DefaultParagraphFont"/>
+    <w:link w:val="BalloonText"/>
     <w:uiPriority w:val="99"/>
     <w:semiHidden/>
     <w:rsid w:val="0036691A"/>
@@ -4153,9 +4183,9 @@
       <w:szCs w:val="16"/>
     </w:rPr>
   </w:style>
-  <w:style w:type="character" w:styleId="Hypertextovodkaz">
+  <w:style w:type="character" w:styleId="Hyperlink">
     <w:name w:val="Hyperlink"/>
-    <w:basedOn w:val="Standardnpsmoodstavce"/>
+    <w:basedOn w:val="DefaultParagraphFont"/>
     <w:uiPriority w:val="99"/>
     <w:unhideWhenUsed/>
     <w:rsid w:val="0036691A"/>
@@ -4166,10 +4196,10 @@
   </w:style>
   <w:style w:type="character" w:customStyle="1" w:styleId="docos-replyview-body">
     <w:name w:val="docos-replyview-body"/>
-    <w:basedOn w:val="Standardnpsmoodstavce"/>
+    <w:basedOn w:val="DefaultParagraphFont"/>
     <w:rsid w:val="0036691A"/>
   </w:style>
-  <w:style w:type="paragraph" w:styleId="Bezmezer">
+  <w:style w:type="paragraph" w:styleId="NoSpacing">
     <w:name w:val="No Spacing"/>
     <w:uiPriority w:val="1"/>
     <w:qFormat/>
@@ -4180,13 +4210,13 @@
   </w:style>
   <w:style w:type="character" w:customStyle="1" w:styleId="il">
     <w:name w:val="il"/>
-    <w:basedOn w:val="Standardnpsmoodstavce"/>
+    <w:basedOn w:val="DefaultParagraphFont"/>
     <w:rsid w:val="00551B82"/>
   </w:style>
-  <w:style w:type="paragraph" w:styleId="Titulek">
+  <w:style w:type="paragraph" w:styleId="Caption">
     <w:name w:val="caption"/>
-    <w:basedOn w:val="Normln"/>
-    <w:next w:val="Normln"/>
+    <w:basedOn w:val="Normal"/>
+    <w:next w:val="Normal"/>
     <w:uiPriority w:val="35"/>
     <w:unhideWhenUsed/>
     <w:qFormat/>
@@ -4202,9 +4232,9 @@
       <w:szCs w:val="18"/>
     </w:rPr>
   </w:style>
-  <w:style w:type="table" w:styleId="Mkatabulky">
+  <w:style w:type="table" w:styleId="TableGrid">
     <w:name w:val="Table Grid"/>
-    <w:basedOn w:val="Normlntabulka"/>
+    <w:basedOn w:val="TableNormal"/>
     <w:uiPriority w:val="39"/>
     <w:rsid w:val="00AC6CB5"/>
     <w:pPr>
@@ -4221,9 +4251,9 @@
       </w:tblBorders>
     </w:tblPr>
   </w:style>
-  <w:style w:type="character" w:styleId="Odkaznakoment">
+  <w:style w:type="character" w:styleId="CommentReference">
     <w:name w:val="annotation reference"/>
-    <w:basedOn w:val="Standardnpsmoodstavce"/>
+    <w:basedOn w:val="DefaultParagraphFont"/>
     <w:uiPriority w:val="99"/>
     <w:semiHidden/>
     <w:unhideWhenUsed/>
@@ -4233,10 +4263,10 @@
       <w:szCs w:val="16"/>
     </w:rPr>
   </w:style>
-  <w:style w:type="paragraph" w:styleId="Textkomente">
+  <w:style w:type="paragraph" w:styleId="CommentText">
     <w:name w:val="annotation text"/>
-    <w:basedOn w:val="Normln"/>
-    <w:link w:val="TextkomenteChar"/>
+    <w:basedOn w:val="Normal"/>
+    <w:link w:val="CommentTextChar"/>
     <w:uiPriority w:val="99"/>
     <w:semiHidden/>
     <w:unhideWhenUsed/>
@@ -4249,10 +4279,10 @@
       <w:szCs w:val="20"/>
     </w:rPr>
   </w:style>
-  <w:style w:type="character" w:customStyle="1" w:styleId="TextkomenteChar">
-    <w:name w:val="Text komentáře Char"/>
-    <w:basedOn w:val="Standardnpsmoodstavce"/>
-    <w:link w:val="Textkomente"/>
+  <w:style w:type="character" w:customStyle="1" w:styleId="CommentTextChar">
+    <w:name w:val="Comment Text Char"/>
+    <w:basedOn w:val="DefaultParagraphFont"/>
+    <w:link w:val="CommentText"/>
     <w:uiPriority w:val="99"/>
     <w:semiHidden/>
     <w:rsid w:val="00004555"/>
@@ -4261,11 +4291,11 @@
       <w:szCs w:val="20"/>
     </w:rPr>
   </w:style>
-  <w:style w:type="paragraph" w:styleId="Pedmtkomente">
+  <w:style w:type="paragraph" w:styleId="CommentSubject">
     <w:name w:val="annotation subject"/>
-    <w:basedOn w:val="Textkomente"/>
-    <w:next w:val="Textkomente"/>
-    <w:link w:val="PedmtkomenteChar"/>
+    <w:basedOn w:val="CommentText"/>
+    <w:next w:val="CommentText"/>
+    <w:link w:val="CommentSubjectChar"/>
     <w:uiPriority w:val="99"/>
     <w:semiHidden/>
     <w:unhideWhenUsed/>
@@ -4275,10 +4305,10 @@
       <w:bCs/>
     </w:rPr>
   </w:style>
-  <w:style w:type="character" w:customStyle="1" w:styleId="PedmtkomenteChar">
-    <w:name w:val="Předmět komentáře Char"/>
-    <w:basedOn w:val="TextkomenteChar"/>
-    <w:link w:val="Pedmtkomente"/>
+  <w:style w:type="character" w:customStyle="1" w:styleId="CommentSubjectChar">
+    <w:name w:val="Comment Subject Char"/>
+    <w:basedOn w:val="CommentTextChar"/>
+    <w:link w:val="CommentSubject"/>
     <w:uiPriority w:val="99"/>
     <w:semiHidden/>
     <w:rsid w:val="00004555"/>
@@ -4448,7 +4478,7 @@
     <w:lsdException w:name="Bibliography" w:uiPriority="37"/>
     <w:lsdException w:name="TOC Heading" w:uiPriority="39" w:qFormat="1"/>
   </w:latentStyles>
-  <w:style w:type="paragraph" w:default="1" w:styleId="Normln">
+  <w:style w:type="paragraph" w:default="1" w:styleId="Normal">
     <w:name w:val="Normal"/>
     <w:qFormat/>
     <w:rsid w:val="00ED2399"/>
@@ -4456,13 +4486,13 @@
       <w:spacing w:line="256" w:lineRule="auto"/>
     </w:pPr>
   </w:style>
-  <w:style w:type="character" w:default="1" w:styleId="Standardnpsmoodstavce">
+  <w:style w:type="character" w:default="1" w:styleId="DefaultParagraphFont">
     <w:name w:val="Default Paragraph Font"/>
     <w:uiPriority w:val="1"/>
     <w:semiHidden/>
     <w:unhideWhenUsed/>
   </w:style>
-  <w:style w:type="table" w:default="1" w:styleId="Normlntabulka">
+  <w:style w:type="table" w:default="1" w:styleId="TableNormal">
     <w:name w:val="Normal Table"/>
     <w:uiPriority w:val="99"/>
     <w:semiHidden/>
@@ -4477,15 +4507,15 @@
       </w:tblCellMar>
     </w:tblPr>
   </w:style>
-  <w:style w:type="numbering" w:default="1" w:styleId="Bezseznamu">
+  <w:style w:type="numbering" w:default="1" w:styleId="NoList">
     <w:name w:val="No List"/>
     <w:uiPriority w:val="99"/>
     <w:semiHidden/>
     <w:unhideWhenUsed/>
   </w:style>
-  <w:style w:type="paragraph" w:styleId="Odstavecseseznamem">
+  <w:style w:type="paragraph" w:styleId="ListParagraph">
     <w:name w:val="List Paragraph"/>
-    <w:basedOn w:val="Normln"/>
+    <w:basedOn w:val="Normal"/>
     <w:uiPriority w:val="34"/>
     <w:qFormat/>
     <w:rsid w:val="00647B17"/>
@@ -4510,10 +4540,10 @@
       <w:szCs w:val="24"/>
     </w:rPr>
   </w:style>
-  <w:style w:type="paragraph" w:styleId="Textbubliny">
+  <w:style w:type="paragraph" w:styleId="BalloonText">
     <w:name w:val="Balloon Text"/>
-    <w:basedOn w:val="Normln"/>
-    <w:link w:val="TextbublinyChar"/>
+    <w:basedOn w:val="Normal"/>
+    <w:link w:val="BalloonTextChar"/>
     <w:uiPriority w:val="99"/>
     <w:semiHidden/>
     <w:unhideWhenUsed/>
@@ -4527,10 +4557,10 @@
       <w:szCs w:val="16"/>
     </w:rPr>
   </w:style>
-  <w:style w:type="character" w:customStyle="1" w:styleId="TextbublinyChar">
-    <w:name w:val="Text bubliny Char"/>
-    <w:basedOn w:val="Standardnpsmoodstavce"/>
-    <w:link w:val="Textbubliny"/>
+  <w:style w:type="character" w:customStyle="1" w:styleId="BalloonTextChar">
+    <w:name w:val="Balloon Text Char"/>
+    <w:basedOn w:val="DefaultParagraphFont"/>
+    <w:link w:val="BalloonText"/>
     <w:uiPriority w:val="99"/>
     <w:semiHidden/>
     <w:rsid w:val="0036691A"/>
@@ -4540,9 +4570,9 @@
       <w:szCs w:val="16"/>
     </w:rPr>
   </w:style>
-  <w:style w:type="character" w:styleId="Hypertextovodkaz">
+  <w:style w:type="character" w:styleId="Hyperlink">
     <w:name w:val="Hyperlink"/>
-    <w:basedOn w:val="Standardnpsmoodstavce"/>
+    <w:basedOn w:val="DefaultParagraphFont"/>
     <w:uiPriority w:val="99"/>
     <w:unhideWhenUsed/>
     <w:rsid w:val="0036691A"/>
@@ -4553,10 +4583,10 @@
   </w:style>
   <w:style w:type="character" w:customStyle="1" w:styleId="docos-replyview-body">
     <w:name w:val="docos-replyview-body"/>
-    <w:basedOn w:val="Standardnpsmoodstavce"/>
+    <w:basedOn w:val="DefaultParagraphFont"/>
     <w:rsid w:val="0036691A"/>
   </w:style>
-  <w:style w:type="paragraph" w:styleId="Bezmezer">
+  <w:style w:type="paragraph" w:styleId="NoSpacing">
     <w:name w:val="No Spacing"/>
     <w:uiPriority w:val="1"/>
     <w:qFormat/>
@@ -4567,13 +4597,13 @@
   </w:style>
   <w:style w:type="character" w:customStyle="1" w:styleId="il">
     <w:name w:val="il"/>
-    <w:basedOn w:val="Standardnpsmoodstavce"/>
+    <w:basedOn w:val="DefaultParagraphFont"/>
     <w:rsid w:val="00551B82"/>
   </w:style>
-  <w:style w:type="paragraph" w:styleId="Titulek">
+  <w:style w:type="paragraph" w:styleId="Caption">
     <w:name w:val="caption"/>
-    <w:basedOn w:val="Normln"/>
-    <w:next w:val="Normln"/>
+    <w:basedOn w:val="Normal"/>
+    <w:next w:val="Normal"/>
     <w:uiPriority w:val="35"/>
     <w:unhideWhenUsed/>
     <w:qFormat/>
@@ -4589,9 +4619,9 @@
       <w:szCs w:val="18"/>
     </w:rPr>
   </w:style>
-  <w:style w:type="table" w:styleId="Mkatabulky">
+  <w:style w:type="table" w:styleId="TableGrid">
     <w:name w:val="Table Grid"/>
-    <w:basedOn w:val="Normlntabulka"/>
+    <w:basedOn w:val="TableNormal"/>
     <w:uiPriority w:val="39"/>
     <w:rsid w:val="00AC6CB5"/>
     <w:pPr>
@@ -4608,9 +4638,9 @@
       </w:tblBorders>
     </w:tblPr>
   </w:style>
-  <w:style w:type="character" w:styleId="Odkaznakoment">
+  <w:style w:type="character" w:styleId="CommentReference">
     <w:name w:val="annotation reference"/>
-    <w:basedOn w:val="Standardnpsmoodstavce"/>
+    <w:basedOn w:val="DefaultParagraphFont"/>
     <w:uiPriority w:val="99"/>
     <w:semiHidden/>
     <w:unhideWhenUsed/>
@@ -4620,10 +4650,10 @@
       <w:szCs w:val="16"/>
     </w:rPr>
   </w:style>
-  <w:style w:type="paragraph" w:styleId="Textkomente">
+  <w:style w:type="paragraph" w:styleId="CommentText">
     <w:name w:val="annotation text"/>
-    <w:basedOn w:val="Normln"/>
-    <w:link w:val="TextkomenteChar"/>
+    <w:basedOn w:val="Normal"/>
+    <w:link w:val="CommentTextChar"/>
     <w:uiPriority w:val="99"/>
     <w:semiHidden/>
     <w:unhideWhenUsed/>
@@ -4636,10 +4666,10 @@
       <w:szCs w:val="20"/>
     </w:rPr>
   </w:style>
-  <w:style w:type="character" w:customStyle="1" w:styleId="TextkomenteChar">
-    <w:name w:val="Text komentáře Char"/>
-    <w:basedOn w:val="Standardnpsmoodstavce"/>
-    <w:link w:val="Textkomente"/>
+  <w:style w:type="character" w:customStyle="1" w:styleId="CommentTextChar">
+    <w:name w:val="Comment Text Char"/>
+    <w:basedOn w:val="DefaultParagraphFont"/>
+    <w:link w:val="CommentText"/>
     <w:uiPriority w:val="99"/>
     <w:semiHidden/>
     <w:rsid w:val="00004555"/>
@@ -4648,11 +4678,11 @@
       <w:szCs w:val="20"/>
     </w:rPr>
   </w:style>
-  <w:style w:type="paragraph" w:styleId="Pedmtkomente">
+  <w:style w:type="paragraph" w:styleId="CommentSubject">
     <w:name w:val="annotation subject"/>
-    <w:basedOn w:val="Textkomente"/>
-    <w:next w:val="Textkomente"/>
-    <w:link w:val="PedmtkomenteChar"/>
+    <w:basedOn w:val="CommentText"/>
+    <w:next w:val="CommentText"/>
+    <w:link w:val="CommentSubjectChar"/>
     <w:uiPriority w:val="99"/>
     <w:semiHidden/>
     <w:unhideWhenUsed/>
@@ -4662,10 +4692,10 @@
       <w:bCs/>
     </w:rPr>
   </w:style>
-  <w:style w:type="character" w:customStyle="1" w:styleId="PedmtkomenteChar">
-    <w:name w:val="Předmět komentáře Char"/>
-    <w:basedOn w:val="TextkomenteChar"/>
-    <w:link w:val="Pedmtkomente"/>
+  <w:style w:type="character" w:customStyle="1" w:styleId="CommentSubjectChar">
+    <w:name w:val="Comment Subject Char"/>
+    <w:basedOn w:val="CommentTextChar"/>
+    <w:link w:val="CommentSubject"/>
     <w:uiPriority w:val="99"/>
     <w:semiHidden/>
     <w:rsid w:val="00004555"/>
@@ -4934,7 +4964,7 @@
   <a:extraClrSchemeLst/>
   <a:extLst>
     <a:ext uri="{05A4C25C-085E-4340-85A3-A5531E510DB2}">
-      <thm15:themeFamily xmlns="" xmlns:thm15="http://schemas.microsoft.com/office/thememl/2012/main" name="Office Theme" id="{62F939B6-93AF-4DB8-9C6B-D6C7DFDC589F}" vid="{4A3C46E8-61CC-4603-A589-7422A47A8E4A}"/>
+      <thm15:themeFamily xmlns:thm15="http://schemas.microsoft.com/office/thememl/2012/main" xmlns="" name="Office Theme" id="{62F939B6-93AF-4DB8-9C6B-D6C7DFDC589F}" vid="{4A3C46E8-61CC-4603-A589-7422A47A8E4A}"/>
     </a:ext>
   </a:extLst>
 </a:theme>
@@ -4945,7 +4975,7 @@
 </file>
 
 <file path=customXml/itemProps1.xml><?xml version="1.0" encoding="utf-8"?>
-<ds:datastoreItem xmlns:ds="http://schemas.openxmlformats.org/officeDocument/2006/customXml" ds:itemID="{A44EDEE5-FA7A-4D18-A8B9-2553B014AAB1}">
+<ds:datastoreItem xmlns:ds="http://schemas.openxmlformats.org/officeDocument/2006/customXml" ds:itemID="{148B5371-2273-41B9-B376-28F5124709BA}">
   <ds:schemaRefs>
     <ds:schemaRef ds:uri="http://schemas.openxmlformats.org/officeDocument/2006/bibliography"/>
   </ds:schemaRefs>

</xml_diff>